<commit_message>
various updates from after defense
</commit_message>
<xml_diff>
--- a/Dissertation Backup/Teresa defense.docx
+++ b/Dissertation Backup/Teresa defense.docx
@@ -7,6 +7,38 @@
         <w:t>Teresa’s defense</w:t>
       </w:r>
     </w:p>
+    <w:p/>
+    <w:p>
+      <w:r>
+        <w:t>Ch 1</w:t>
+      </w:r>
+    </w:p>
+    <w:p>
+      <w:r>
+        <w:rPr>
+          <w:highlight w:val="cyan"/>
+        </w:rPr>
+        <w:t xml:space="preserve">Use AIC to keep or remove variables without strict threshold of p-value. If I had done this, there maybe would have been a significant effect of Temp x CO2 on RMR because the significant effect of CO2 on Q10 suggests an interaction, </w:t>
+      </w:r>
+      <w:proofErr w:type="gramStart"/>
+      <w:r>
+        <w:rPr>
+          <w:highlight w:val="cyan"/>
+        </w:rPr>
+        <w:t>i.e.</w:t>
+      </w:r>
+      <w:proofErr w:type="gramEnd"/>
+      <w:r>
+        <w:rPr>
+          <w:highlight w:val="cyan"/>
+        </w:rPr>
+        <w:t xml:space="preserve"> changing CO2 makes MO2 more or less temperature-sensitive.</w:t>
+      </w:r>
+      <w:r>
+        <w:t xml:space="preserve"> </w:t>
+      </w:r>
+    </w:p>
+    <w:p/>
     <w:p>
       <w:r>
         <w:t xml:space="preserve">Ch 2 </w:t>
@@ -86,6 +118,29 @@
       </w:r>
       <w:r>
         <w:t xml:space="preserve"> </w:t>
+      </w:r>
+    </w:p>
+    <w:p>
+      <w:r>
+        <w:tab/>
+      </w:r>
+      <w:r>
+        <w:rPr>
+          <w:highlight w:val="cyan"/>
+        </w:rPr>
+        <w:t>Have another developmental quality on the x-axis (instead of oxygen or time?</w:t>
+      </w:r>
+      <w:r>
+        <w:rPr>
+          <w:highlight w:val="cyan"/>
+        </w:rPr>
+        <w:t xml:space="preserve"> Which figure??</w:t>
+      </w:r>
+      <w:r>
+        <w:rPr>
+          <w:highlight w:val="cyan"/>
+        </w:rPr>
+        <w:t>)</w:t>
       </w:r>
     </w:p>
     <w:p>
@@ -167,7 +222,11 @@
         <w:t>If you have two fish of the same size, but different developmental stage what is the result? At hatch at low temperatures they have yolk still so are not as fully developed.</w:t>
       </w:r>
       <w:r>
-        <w:t xml:space="preserve">  Can you put this somehow in your model?  Can you make categorical variables into continuous variables?</w:t>
+        <w:t xml:space="preserve">  Can you put </w:t>
+      </w:r>
+      <w:r>
+        <w:lastRenderedPageBreak/>
+        <w:t>this somehow in your model?  Can you make categorical variables into continuous variables?</w:t>
       </w:r>
     </w:p>
     <w:p>
@@ -200,6 +259,12 @@
         <w:t xml:space="preserve"> because you are near the optimal temperature, not at 17 or 28c temperature extremes?</w:t>
       </w:r>
     </w:p>
+    <w:p/>
+    <w:p>
+      <w:r>
+        <w:t>Ch. 3</w:t>
+      </w:r>
+    </w:p>
     <w:p>
       <w:r>
         <w:t>Did we have preferred survivorship of fish with higher ionocyte density</w:t>
@@ -207,7 +272,6 @@
     </w:p>
     <w:p>
       <w:r>
-        <w:lastRenderedPageBreak/>
         <w:t xml:space="preserve">Double check the 95% confidence interval in Fig 3.5.  Should you try to statistically account for that?  You have 10 degrees of T.  28 is physiologically different from all the other temperatures.  And this comes back to your other conclusions.  Enzymes may have a different Q10 than metabolism, but we assume that it is similar to metabolic rate/Q10.  </w:t>
       </w:r>
       <w:r>
@@ -441,6 +505,43 @@
     </w:p>
     <w:p>
       <w:r>
+        <w:rPr>
+          <w:highlight w:val="cyan"/>
+        </w:rPr>
+        <w:t>Could do a cluster analysis for RMR x Ionocyte Density. The 28C treatment stands out for both RMR and Ionocytes, rather than a general temperature effect.</w:t>
+      </w:r>
+      <w:r>
+        <w:t xml:space="preserve"> </w:t>
+      </w:r>
+    </w:p>
+    <w:p>
+      <w:r>
+        <w:rPr>
+          <w:highlight w:val="cyan"/>
+        </w:rPr>
+        <w:lastRenderedPageBreak/>
+        <w:t>Enzymes increase with temperature up to a critical temperature above which then decrease, maybe 28C is around or above that critical temperature.</w:t>
+      </w:r>
+      <w:r>
+        <w:t xml:space="preserve"> </w:t>
+      </w:r>
+    </w:p>
+    <w:p>
+      <w:r>
+        <w:tab/>
+      </w:r>
+      <w:r>
+        <w:rPr>
+          <w:highlight w:val="cyan"/>
+        </w:rPr>
+        <w:t>Either they are not producing ionocytes or the capacity of ionocytes to function changes.</w:t>
+      </w:r>
+      <w:r>
+        <w:t xml:space="preserve"> </w:t>
+      </w:r>
+    </w:p>
+    <w:p>
+      <w:r>
         <w:t>Ch 4</w:t>
       </w:r>
     </w:p>
@@ -464,65 +565,15 @@
       <w:r>
         <w:t xml:space="preserve"> value reasoning</w:t>
       </w:r>
-    </w:p>
-    <w:p>
-      <w:r>
-        <w:rPr>
-          <w:highlight w:val="cyan"/>
-        </w:rPr>
-        <w:t>What about breaking points (reversals)</w:t>
-      </w:r>
-    </w:p>
-    <w:p>
-      <w:r>
-        <w:t>Model realism vs. complexity/simplicity?  Mortality is not well-connected to process, but were changed to better match the data.  Mortality could be caused by difficulty in removing toxic metabolic materials from anaerobic processes.  Since maintenance didn’t effect length and egg buffer …  didn’t catch the rest of your answer.  Survivorship was the response that didn’t really fit that well.</w:t>
-      </w:r>
-    </w:p>
-    <w:p>
-      <w:r>
-        <w:t>How does scope for growth affect their latitudinal range?  How does hypoxia affect distribution around Long Island?</w:t>
-      </w:r>
-      <w:r>
+      <w:r>
+        <w:t xml:space="preserve">. </w:t>
+      </w:r>
+      <w:r>
+        <w:rPr>
+          <w:highlight w:val="cyan"/>
+        </w:rPr>
         <w:t xml:space="preserve"> </w:t>
       </w:r>
-    </w:p>
-    <w:p>
-      <w:r>
-        <w:rPr>
-          <w:highlight w:val="cyan"/>
-        </w:rPr>
-        <w:t>Do they have site fidelity or natal homing? Would their range be affected?</w:t>
-      </w:r>
-      <w:r>
-        <w:t xml:space="preserve"> </w:t>
-      </w:r>
-    </w:p>
-    <w:p>
-      <w:r>
-        <w:lastRenderedPageBreak/>
-        <w:t xml:space="preserve">You have experiments from 17-28 </w:t>
-      </w:r>
-      <w:proofErr w:type="gramStart"/>
-      <w:r>
-        <w:t>C</w:t>
-      </w:r>
-      <w:proofErr w:type="gramEnd"/>
-      <w:r>
-        <w:t xml:space="preserve"> and you would have different sex ratios at different temperatures so how would different sex ratios affect the outcome of metabolic rate? Make sure that in paper you day that sex ratio isn’t determined by 8-21mm.  Make sure to state in the DEB model.  In some </w:t>
-      </w:r>
-      <w:proofErr w:type="gramStart"/>
-      <w:r>
-        <w:t>cases</w:t>
-      </w:r>
-      <w:proofErr w:type="gramEnd"/>
-      <w:r>
-        <w:t xml:space="preserve"> the population adapted to temperature at which they </w:t>
-      </w:r>
-      <w:r>
-        <w:t xml:space="preserve">were kept after several generations, so the sex ratio evened out. </w:t>
-      </w:r>
-    </w:p>
-    <w:p>
       <w:r>
         <w:rPr>
           <w:highlight w:val="cyan"/>
@@ -563,6 +614,63 @@
         <w:t xml:space="preserve"> </w:t>
       </w:r>
     </w:p>
+    <w:p/>
+    <w:p>
+      <w:r>
+        <w:rPr>
+          <w:highlight w:val="cyan"/>
+        </w:rPr>
+        <w:t>What about breaking points (reversals)</w:t>
+      </w:r>
+    </w:p>
+    <w:p>
+      <w:r>
+        <w:t>Model realism vs. complexity/simplicity?  Mortality is not well-connected to process, but were changed to better match the data.  Mortality could be caused by difficulty in removing toxic metabolic materials from anaerobic processes.  Since maintenance didn’t effect length and egg buffer …  didn’t catch the rest of your answer.  Survivorship was the response that didn’t really fit that well.</w:t>
+      </w:r>
+    </w:p>
+    <w:p>
+      <w:r>
+        <w:t>How does scope for growth affect their latitudinal range?  How does hypoxia affect distribution around Long Island?</w:t>
+      </w:r>
+      <w:r>
+        <w:t xml:space="preserve"> </w:t>
+      </w:r>
+    </w:p>
+    <w:p>
+      <w:r>
+        <w:rPr>
+          <w:highlight w:val="cyan"/>
+        </w:rPr>
+        <w:t>Do they have site fidelity or natal homing? Would their range be affected?</w:t>
+      </w:r>
+      <w:r>
+        <w:t xml:space="preserve"> </w:t>
+      </w:r>
+    </w:p>
+    <w:p>
+      <w:r>
+        <w:t xml:space="preserve">You have experiments from 17-28 </w:t>
+      </w:r>
+      <w:proofErr w:type="gramStart"/>
+      <w:r>
+        <w:t>C</w:t>
+      </w:r>
+      <w:proofErr w:type="gramEnd"/>
+      <w:r>
+        <w:t xml:space="preserve"> and you would have different sex ratios at different temperatures so how would different sex ratios affect the outcome of metabolic rate? Make sure that in paper you day that sex ratio isn’t determined by 8-21mm.  Make sure to state in the DEB model.  In some </w:t>
+      </w:r>
+      <w:proofErr w:type="gramStart"/>
+      <w:r>
+        <w:t>cases</w:t>
+      </w:r>
+      <w:proofErr w:type="gramEnd"/>
+      <w:r>
+        <w:t xml:space="preserve"> the population adapted to temperature at which they </w:t>
+      </w:r>
+      <w:r>
+        <w:t xml:space="preserve">were kept after several generations, so the sex ratio evened out. </w:t>
+      </w:r>
+    </w:p>
     <w:p>
       <w:r>
         <w:t>Table 4.3 – when you synthesized these datasets what did you do to adjust for temperature?  Teresa used experiments from same temperature, maybe only a difference in 2-4 degrees between temperature.</w:t>
@@ -587,12 +695,6 @@
       </w:r>
       <w:r>
         <w:t xml:space="preserve"> </w:t>
-      </w:r>
-      <w:r>
-        <w:rPr>
-          <w:highlight w:val="cyan"/>
-        </w:rPr>
-        <w:t>??</w:t>
       </w:r>
     </w:p>
     <w:p>
@@ -856,6 +958,7 @@
     <w:lsdException w:name="HTML Sample" w:semiHidden="1" w:unhideWhenUsed="1"/>
     <w:lsdException w:name="HTML Typewriter" w:semiHidden="1" w:unhideWhenUsed="1"/>
     <w:lsdException w:name="HTML Variable" w:semiHidden="1" w:unhideWhenUsed="1"/>
+    <w:lsdException w:name="Normal Table" w:semiHidden="1" w:unhideWhenUsed="1"/>
     <w:lsdException w:name="annotation subject" w:semiHidden="1" w:unhideWhenUsed="1"/>
     <w:lsdException w:name="No List" w:semiHidden="1" w:unhideWhenUsed="1"/>
     <w:lsdException w:name="Outline List 1" w:semiHidden="1" w:unhideWhenUsed="1"/>
@@ -898,8 +1001,11 @@
     <w:lsdException w:name="Table Contemporary" w:semiHidden="1" w:unhideWhenUsed="1"/>
     <w:lsdException w:name="Table Elegant" w:semiHidden="1" w:unhideWhenUsed="1"/>
     <w:lsdException w:name="Table Professional" w:semiHidden="1" w:unhideWhenUsed="1"/>
+    <w:lsdException w:name="Table Subtle 1" w:semiHidden="1" w:unhideWhenUsed="1"/>
     <w:lsdException w:name="Table Subtle 2" w:semiHidden="1" w:unhideWhenUsed="1"/>
     <w:lsdException w:name="Table Web 1" w:semiHidden="1" w:unhideWhenUsed="1"/>
+    <w:lsdException w:name="Table Web 2" w:semiHidden="1" w:unhideWhenUsed="1"/>
+    <w:lsdException w:name="Table Web 3" w:semiHidden="1" w:unhideWhenUsed="1"/>
     <w:lsdException w:name="Balloon Text" w:semiHidden="1" w:unhideWhenUsed="1"/>
     <w:lsdException w:name="Table Grid" w:uiPriority="39"/>
     <w:lsdException w:name="Table Theme" w:semiHidden="1" w:unhideWhenUsed="1"/>

</xml_diff>